<commit_message>
Added Resource files and Reg Files
</commit_message>
<xml_diff>
--- a/Resources/Main Goals/Spaceport America Cup Goals.docx
+++ b/Resources/Main Goals/Spaceport America Cup Goals.docx
@@ -15,7 +15,14 @@
           <w:b/>
           <w:bCs/>
         </w:rPr>
-        <w:t xml:space="preserve"> Ideas!</w:t>
+        <w:t xml:space="preserve"> </w:t>
+      </w:r>
+      <w:r>
+        <w:rPr>
+          <w:b/>
+          <w:bCs/>
+        </w:rPr>
+        <w:t>Info</w:t>
       </w:r>
     </w:p>
     <w:p>
@@ -23,9 +30,58 @@
         <w:pStyle w:val="ListParagraph"/>
         <w:numPr>
           <w:ilvl w:val="0"/>
-          <w:numId w:val="2"/>
+          <w:numId w:val="5"/>
         </w:numPr>
       </w:pPr>
+    </w:p>
+    <w:p/>
+    <w:p>
+      <w:pPr>
+        <w:rPr>
+          <w:b/>
+          <w:bCs/>
+        </w:rPr>
+      </w:pPr>
+      <w:r>
+        <w:rPr>
+          <w:b/>
+          <w:bCs/>
+        </w:rPr>
+        <w:t>To Do</w:t>
+      </w:r>
+    </w:p>
+    <w:p>
+      <w:pPr>
+        <w:pStyle w:val="ListParagraph"/>
+        <w:numPr>
+          <w:ilvl w:val="0"/>
+          <w:numId w:val="4"/>
+        </w:numPr>
+        <w:rPr>
+          <w:b/>
+          <w:bCs/>
+        </w:rPr>
+      </w:pPr>
+      <w:r>
+        <w:t>Read documentation</w:t>
+      </w:r>
+    </w:p>
+    <w:p>
+      <w:pPr>
+        <w:rPr>
+          <w:b/>
+          <w:bCs/>
+        </w:rPr>
+      </w:pPr>
+    </w:p>
+    <w:p>
+      <w:r>
+        <w:rPr>
+          <w:b/>
+          <w:bCs/>
+        </w:rPr>
+        <w:t>Things to Know</w:t>
+      </w:r>
     </w:p>
     <w:sectPr>
       <w:pgSz w:w="12240" w:h="15840"/>
@@ -202,6 +258,230 @@
     </w:lvl>
   </w:abstractNum>
   <w:abstractNum w:abstractNumId="1" w15:restartNumberingAfterBreak="0">
+    <w:nsid w:val="4340417D"/>
+    <w:multiLevelType w:val="hybridMultilevel"/>
+    <w:tmpl w:val="B3AA2200"/>
+    <w:lvl w:ilvl="0" w:tplc="8F58A0E4">
+      <w:numFmt w:val="bullet"/>
+      <w:lvlText w:val="-"/>
+      <w:lvlJc w:val="left"/>
+      <w:pPr>
+        <w:ind w:left="720" w:hanging="360"/>
+      </w:pPr>
+      <w:rPr>
+        <w:rFonts w:ascii="Calibri" w:eastAsiaTheme="minorHAnsi" w:hAnsi="Calibri" w:cs="Calibri" w:hint="default"/>
+      </w:rPr>
+    </w:lvl>
+    <w:lvl w:ilvl="1" w:tplc="04090003" w:tentative="1">
+      <w:start w:val="1"/>
+      <w:numFmt w:val="bullet"/>
+      <w:lvlText w:val="o"/>
+      <w:lvlJc w:val="left"/>
+      <w:pPr>
+        <w:ind w:left="1440" w:hanging="360"/>
+      </w:pPr>
+      <w:rPr>
+        <w:rFonts w:ascii="Courier New" w:hAnsi="Courier New" w:cs="Courier New" w:hint="default"/>
+      </w:rPr>
+    </w:lvl>
+    <w:lvl w:ilvl="2" w:tplc="04090005" w:tentative="1">
+      <w:start w:val="1"/>
+      <w:numFmt w:val="bullet"/>
+      <w:lvlText w:val=""/>
+      <w:lvlJc w:val="left"/>
+      <w:pPr>
+        <w:ind w:left="2160" w:hanging="360"/>
+      </w:pPr>
+      <w:rPr>
+        <w:rFonts w:ascii="Wingdings" w:hAnsi="Wingdings" w:hint="default"/>
+      </w:rPr>
+    </w:lvl>
+    <w:lvl w:ilvl="3" w:tplc="04090001" w:tentative="1">
+      <w:start w:val="1"/>
+      <w:numFmt w:val="bullet"/>
+      <w:lvlText w:val=""/>
+      <w:lvlJc w:val="left"/>
+      <w:pPr>
+        <w:ind w:left="2880" w:hanging="360"/>
+      </w:pPr>
+      <w:rPr>
+        <w:rFonts w:ascii="Symbol" w:hAnsi="Symbol" w:hint="default"/>
+      </w:rPr>
+    </w:lvl>
+    <w:lvl w:ilvl="4" w:tplc="04090003" w:tentative="1">
+      <w:start w:val="1"/>
+      <w:numFmt w:val="bullet"/>
+      <w:lvlText w:val="o"/>
+      <w:lvlJc w:val="left"/>
+      <w:pPr>
+        <w:ind w:left="3600" w:hanging="360"/>
+      </w:pPr>
+      <w:rPr>
+        <w:rFonts w:ascii="Courier New" w:hAnsi="Courier New" w:cs="Courier New" w:hint="default"/>
+      </w:rPr>
+    </w:lvl>
+    <w:lvl w:ilvl="5" w:tplc="04090005" w:tentative="1">
+      <w:start w:val="1"/>
+      <w:numFmt w:val="bullet"/>
+      <w:lvlText w:val=""/>
+      <w:lvlJc w:val="left"/>
+      <w:pPr>
+        <w:ind w:left="4320" w:hanging="360"/>
+      </w:pPr>
+      <w:rPr>
+        <w:rFonts w:ascii="Wingdings" w:hAnsi="Wingdings" w:hint="default"/>
+      </w:rPr>
+    </w:lvl>
+    <w:lvl w:ilvl="6" w:tplc="04090001" w:tentative="1">
+      <w:start w:val="1"/>
+      <w:numFmt w:val="bullet"/>
+      <w:lvlText w:val=""/>
+      <w:lvlJc w:val="left"/>
+      <w:pPr>
+        <w:ind w:left="5040" w:hanging="360"/>
+      </w:pPr>
+      <w:rPr>
+        <w:rFonts w:ascii="Symbol" w:hAnsi="Symbol" w:hint="default"/>
+      </w:rPr>
+    </w:lvl>
+    <w:lvl w:ilvl="7" w:tplc="04090003" w:tentative="1">
+      <w:start w:val="1"/>
+      <w:numFmt w:val="bullet"/>
+      <w:lvlText w:val="o"/>
+      <w:lvlJc w:val="left"/>
+      <w:pPr>
+        <w:ind w:left="5760" w:hanging="360"/>
+      </w:pPr>
+      <w:rPr>
+        <w:rFonts w:ascii="Courier New" w:hAnsi="Courier New" w:cs="Courier New" w:hint="default"/>
+      </w:rPr>
+    </w:lvl>
+    <w:lvl w:ilvl="8" w:tplc="04090005" w:tentative="1">
+      <w:start w:val="1"/>
+      <w:numFmt w:val="bullet"/>
+      <w:lvlText w:val=""/>
+      <w:lvlJc w:val="left"/>
+      <w:pPr>
+        <w:ind w:left="6480" w:hanging="360"/>
+      </w:pPr>
+      <w:rPr>
+        <w:rFonts w:ascii="Wingdings" w:hAnsi="Wingdings" w:hint="default"/>
+      </w:rPr>
+    </w:lvl>
+  </w:abstractNum>
+  <w:abstractNum w:abstractNumId="2" w15:restartNumberingAfterBreak="0">
+    <w:nsid w:val="54A63D91"/>
+    <w:multiLevelType w:val="hybridMultilevel"/>
+    <w:tmpl w:val="97AE75DC"/>
+    <w:lvl w:ilvl="0" w:tplc="1908894C">
+      <w:numFmt w:val="bullet"/>
+      <w:lvlText w:val="-"/>
+      <w:lvlJc w:val="left"/>
+      <w:pPr>
+        <w:ind w:left="720" w:hanging="360"/>
+      </w:pPr>
+      <w:rPr>
+        <w:rFonts w:ascii="Calibri" w:eastAsiaTheme="minorHAnsi" w:hAnsi="Calibri" w:cs="Calibri" w:hint="default"/>
+      </w:rPr>
+    </w:lvl>
+    <w:lvl w:ilvl="1" w:tplc="04090003" w:tentative="1">
+      <w:start w:val="1"/>
+      <w:numFmt w:val="bullet"/>
+      <w:lvlText w:val="o"/>
+      <w:lvlJc w:val="left"/>
+      <w:pPr>
+        <w:ind w:left="1440" w:hanging="360"/>
+      </w:pPr>
+      <w:rPr>
+        <w:rFonts w:ascii="Courier New" w:hAnsi="Courier New" w:cs="Courier New" w:hint="default"/>
+      </w:rPr>
+    </w:lvl>
+    <w:lvl w:ilvl="2" w:tplc="04090005" w:tentative="1">
+      <w:start w:val="1"/>
+      <w:numFmt w:val="bullet"/>
+      <w:lvlText w:val=""/>
+      <w:lvlJc w:val="left"/>
+      <w:pPr>
+        <w:ind w:left="2160" w:hanging="360"/>
+      </w:pPr>
+      <w:rPr>
+        <w:rFonts w:ascii="Wingdings" w:hAnsi="Wingdings" w:hint="default"/>
+      </w:rPr>
+    </w:lvl>
+    <w:lvl w:ilvl="3" w:tplc="04090001" w:tentative="1">
+      <w:start w:val="1"/>
+      <w:numFmt w:val="bullet"/>
+      <w:lvlText w:val=""/>
+      <w:lvlJc w:val="left"/>
+      <w:pPr>
+        <w:ind w:left="2880" w:hanging="360"/>
+      </w:pPr>
+      <w:rPr>
+        <w:rFonts w:ascii="Symbol" w:hAnsi="Symbol" w:hint="default"/>
+      </w:rPr>
+    </w:lvl>
+    <w:lvl w:ilvl="4" w:tplc="04090003" w:tentative="1">
+      <w:start w:val="1"/>
+      <w:numFmt w:val="bullet"/>
+      <w:lvlText w:val="o"/>
+      <w:lvlJc w:val="left"/>
+      <w:pPr>
+        <w:ind w:left="3600" w:hanging="360"/>
+      </w:pPr>
+      <w:rPr>
+        <w:rFonts w:ascii="Courier New" w:hAnsi="Courier New" w:cs="Courier New" w:hint="default"/>
+      </w:rPr>
+    </w:lvl>
+    <w:lvl w:ilvl="5" w:tplc="04090005" w:tentative="1">
+      <w:start w:val="1"/>
+      <w:numFmt w:val="bullet"/>
+      <w:lvlText w:val=""/>
+      <w:lvlJc w:val="left"/>
+      <w:pPr>
+        <w:ind w:left="4320" w:hanging="360"/>
+      </w:pPr>
+      <w:rPr>
+        <w:rFonts w:ascii="Wingdings" w:hAnsi="Wingdings" w:hint="default"/>
+      </w:rPr>
+    </w:lvl>
+    <w:lvl w:ilvl="6" w:tplc="04090001" w:tentative="1">
+      <w:start w:val="1"/>
+      <w:numFmt w:val="bullet"/>
+      <w:lvlText w:val=""/>
+      <w:lvlJc w:val="left"/>
+      <w:pPr>
+        <w:ind w:left="5040" w:hanging="360"/>
+      </w:pPr>
+      <w:rPr>
+        <w:rFonts w:ascii="Symbol" w:hAnsi="Symbol" w:hint="default"/>
+      </w:rPr>
+    </w:lvl>
+    <w:lvl w:ilvl="7" w:tplc="04090003" w:tentative="1">
+      <w:start w:val="1"/>
+      <w:numFmt w:val="bullet"/>
+      <w:lvlText w:val="o"/>
+      <w:lvlJc w:val="left"/>
+      <w:pPr>
+        <w:ind w:left="5760" w:hanging="360"/>
+      </w:pPr>
+      <w:rPr>
+        <w:rFonts w:ascii="Courier New" w:hAnsi="Courier New" w:cs="Courier New" w:hint="default"/>
+      </w:rPr>
+    </w:lvl>
+    <w:lvl w:ilvl="8" w:tplc="04090005" w:tentative="1">
+      <w:start w:val="1"/>
+      <w:numFmt w:val="bullet"/>
+      <w:lvlText w:val=""/>
+      <w:lvlJc w:val="left"/>
+      <w:pPr>
+        <w:ind w:left="6480" w:hanging="360"/>
+      </w:pPr>
+      <w:rPr>
+        <w:rFonts w:ascii="Wingdings" w:hAnsi="Wingdings" w:hint="default"/>
+      </w:rPr>
+    </w:lvl>
+  </w:abstractNum>
+  <w:abstractNum w:abstractNumId="3" w15:restartNumberingAfterBreak="0">
     <w:nsid w:val="71D1406F"/>
     <w:multiLevelType w:val="hybridMultilevel"/>
     <w:tmpl w:val="509E0BE6"/>
@@ -313,11 +593,132 @@
       </w:rPr>
     </w:lvl>
   </w:abstractNum>
+  <w:abstractNum w:abstractNumId="4" w15:restartNumberingAfterBreak="0">
+    <w:nsid w:val="79E354B8"/>
+    <w:multiLevelType w:val="hybridMultilevel"/>
+    <w:tmpl w:val="B7D26CBE"/>
+    <w:lvl w:ilvl="0" w:tplc="9DD46E4C">
+      <w:numFmt w:val="bullet"/>
+      <w:lvlText w:val="-"/>
+      <w:lvlJc w:val="left"/>
+      <w:pPr>
+        <w:ind w:left="720" w:hanging="360"/>
+      </w:pPr>
+      <w:rPr>
+        <w:rFonts w:ascii="Calibri" w:eastAsiaTheme="minorHAnsi" w:hAnsi="Calibri" w:cs="Calibri" w:hint="default"/>
+      </w:rPr>
+    </w:lvl>
+    <w:lvl w:ilvl="1" w:tplc="04090003" w:tentative="1">
+      <w:start w:val="1"/>
+      <w:numFmt w:val="bullet"/>
+      <w:lvlText w:val="o"/>
+      <w:lvlJc w:val="left"/>
+      <w:pPr>
+        <w:ind w:left="1440" w:hanging="360"/>
+      </w:pPr>
+      <w:rPr>
+        <w:rFonts w:ascii="Courier New" w:hAnsi="Courier New" w:cs="Courier New" w:hint="default"/>
+      </w:rPr>
+    </w:lvl>
+    <w:lvl w:ilvl="2" w:tplc="04090005" w:tentative="1">
+      <w:start w:val="1"/>
+      <w:numFmt w:val="bullet"/>
+      <w:lvlText w:val=""/>
+      <w:lvlJc w:val="left"/>
+      <w:pPr>
+        <w:ind w:left="2160" w:hanging="360"/>
+      </w:pPr>
+      <w:rPr>
+        <w:rFonts w:ascii="Wingdings" w:hAnsi="Wingdings" w:hint="default"/>
+      </w:rPr>
+    </w:lvl>
+    <w:lvl w:ilvl="3" w:tplc="04090001" w:tentative="1">
+      <w:start w:val="1"/>
+      <w:numFmt w:val="bullet"/>
+      <w:lvlText w:val=""/>
+      <w:lvlJc w:val="left"/>
+      <w:pPr>
+        <w:ind w:left="2880" w:hanging="360"/>
+      </w:pPr>
+      <w:rPr>
+        <w:rFonts w:ascii="Symbol" w:hAnsi="Symbol" w:hint="default"/>
+      </w:rPr>
+    </w:lvl>
+    <w:lvl w:ilvl="4" w:tplc="04090003" w:tentative="1">
+      <w:start w:val="1"/>
+      <w:numFmt w:val="bullet"/>
+      <w:lvlText w:val="o"/>
+      <w:lvlJc w:val="left"/>
+      <w:pPr>
+        <w:ind w:left="3600" w:hanging="360"/>
+      </w:pPr>
+      <w:rPr>
+        <w:rFonts w:ascii="Courier New" w:hAnsi="Courier New" w:cs="Courier New" w:hint="default"/>
+      </w:rPr>
+    </w:lvl>
+    <w:lvl w:ilvl="5" w:tplc="04090005" w:tentative="1">
+      <w:start w:val="1"/>
+      <w:numFmt w:val="bullet"/>
+      <w:lvlText w:val=""/>
+      <w:lvlJc w:val="left"/>
+      <w:pPr>
+        <w:ind w:left="4320" w:hanging="360"/>
+      </w:pPr>
+      <w:rPr>
+        <w:rFonts w:ascii="Wingdings" w:hAnsi="Wingdings" w:hint="default"/>
+      </w:rPr>
+    </w:lvl>
+    <w:lvl w:ilvl="6" w:tplc="04090001" w:tentative="1">
+      <w:start w:val="1"/>
+      <w:numFmt w:val="bullet"/>
+      <w:lvlText w:val=""/>
+      <w:lvlJc w:val="left"/>
+      <w:pPr>
+        <w:ind w:left="5040" w:hanging="360"/>
+      </w:pPr>
+      <w:rPr>
+        <w:rFonts w:ascii="Symbol" w:hAnsi="Symbol" w:hint="default"/>
+      </w:rPr>
+    </w:lvl>
+    <w:lvl w:ilvl="7" w:tplc="04090003" w:tentative="1">
+      <w:start w:val="1"/>
+      <w:numFmt w:val="bullet"/>
+      <w:lvlText w:val="o"/>
+      <w:lvlJc w:val="left"/>
+      <w:pPr>
+        <w:ind w:left="5760" w:hanging="360"/>
+      </w:pPr>
+      <w:rPr>
+        <w:rFonts w:ascii="Courier New" w:hAnsi="Courier New" w:cs="Courier New" w:hint="default"/>
+      </w:rPr>
+    </w:lvl>
+    <w:lvl w:ilvl="8" w:tplc="04090005" w:tentative="1">
+      <w:start w:val="1"/>
+      <w:numFmt w:val="bullet"/>
+      <w:lvlText w:val=""/>
+      <w:lvlJc w:val="left"/>
+      <w:pPr>
+        <w:ind w:left="6480" w:hanging="360"/>
+      </w:pPr>
+      <w:rPr>
+        <w:rFonts w:ascii="Wingdings" w:hAnsi="Wingdings" w:hint="default"/>
+      </w:rPr>
+    </w:lvl>
+  </w:abstractNum>
   <w:num w:numId="1" w16cid:durableId="1164509268">
-    <w:abstractNumId w:val="1"/>
+    <w:abstractNumId w:val="3"/>
   </w:num>
   <w:num w:numId="2" w16cid:durableId="98110983">
     <w:abstractNumId w:val="0"/>
+  </w:num>
+  <w:num w:numId="3" w16cid:durableId="1850409228">
+    <w:abstractNumId w:val="4"/>
+  </w:num>
+  <w:num w:numId="4" w16cid:durableId="1201209727">
+    <w:abstractNumId w:val="2"/>
+  </w:num>
+  <w:num w:numId="5" w16cid:durableId="1391349356">
+    <w:abstractNumId w:val="1"/>
   </w:num>
 </w:numbering>
 </file>

</xml_diff>